<commit_message>
Änderungen.txt erstellt wegen Vibrationsmotor
</commit_message>
<xml_diff>
--- a/04_Informatik/02_Dokumente/Ablaufbeschreibung_Klasse_Lift.docx
+++ b/04_Informatik/02_Dokumente/Ablaufbeschreibung_Klasse_Lift.docx
@@ -6,30 +6,136 @@
       <w:pPr>
         <w:pStyle w:val="berschrift2"/>
       </w:pPr>
+      <w:r>
+        <w:t>Klasse Lift</w:t>
+      </w:r>
+    </w:p>
+    <w:p>
+      <w:pPr>
+        <w:rPr>
+          <w:b/>
+        </w:rPr>
+      </w:pPr>
+      <w:r>
+        <w:rPr>
+          <w:b/>
+        </w:rPr>
+        <w:t>Init</w:t>
+      </w:r>
+    </w:p>
+    <w:p>
+      <w:r>
+        <w:t>Lift Arm ausfahren.</w:t>
+      </w:r>
+    </w:p>
+    <w:p>
+      <w:pPr>
+        <w:rPr>
+          <w:b/>
+        </w:rPr>
+      </w:pPr>
+      <w:r>
+        <w:rPr>
+          <w:b/>
+        </w:rPr>
+        <w:t>downMin</w:t>
+      </w:r>
+    </w:p>
+    <w:p>
+      <w:r>
+        <w:t>Hub fährt ganz nach unten</w:t>
+      </w:r>
+    </w:p>
+    <w:p>
+      <w:pPr>
+        <w:rPr>
+          <w:b/>
+        </w:rPr>
+      </w:pPr>
+      <w:r>
+        <w:rPr>
+          <w:b/>
+        </w:rPr>
+        <w:t>toHeight</w:t>
+      </w:r>
+    </w:p>
+    <w:p>
+      <w:r>
+        <w:t>Hub fährt einen Stein höher als der Turm bis jetzt gebaut ist.</w:t>
+      </w:r>
+    </w:p>
+    <w:p>
+      <w:pPr>
+        <w:rPr>
+          <w:b/>
+        </w:rPr>
+      </w:pPr>
+      <w:r>
+        <w:rPr>
+          <w:b/>
+        </w:rPr>
+        <w:t>tilt</w:t>
+      </w:r>
+    </w:p>
+    <w:p>
+      <w:r>
+        <w:t xml:space="preserve">Greifer kippt nach unten bei true und </w:t>
+      </w:r>
+      <w:r>
+        <w:t>nach oben</w:t>
+      </w:r>
+      <w:r>
+        <w:t xml:space="preserve"> bei false.</w:t>
+      </w:r>
+    </w:p>
+    <w:p>
+      <w:pPr>
+        <w:rPr>
+          <w:b/>
+        </w:rPr>
+      </w:pPr>
+      <w:r>
+        <w:rPr>
+          <w:b/>
+        </w:rPr>
+        <w:t>setLego</w:t>
+      </w:r>
+    </w:p>
+    <w:p>
+      <w:r>
+        <w:t xml:space="preserve">Hub fährt auf Höhe des </w:t>
+      </w:r>
+      <w:r>
+        <w:t>aktuellen</w:t>
+      </w:r>
+      <w:r>
+        <w:t xml:space="preserve"> Tu</w:t>
+      </w:r>
+      <w:r>
+        <w:t xml:space="preserve">rmes, wartet 0,5s und fährt nachher wieder nach </w:t>
+      </w:r>
+      <w:r>
+        <w:t>auf die Höhe +1</w:t>
+      </w:r>
       <w:bookmarkStart w:id="0" w:name="_GoBack"/>
-      <w:r>
-        <w:t>Klasse Lift</w:t>
-      </w:r>
-    </w:p>
-    <w:bookmarkEnd w:id="0"/>
+      <w:bookmarkEnd w:id="0"/>
+    </w:p>
     <w:p>
       <w:pPr>
         <w:rPr>
           <w:b/>
         </w:rPr>
       </w:pPr>
-      <w:proofErr w:type="spellStart"/>
-      <w:r>
-        <w:rPr>
-          <w:b/>
-        </w:rPr>
-        <w:t>Init</w:t>
-      </w:r>
-      <w:proofErr w:type="spellEnd"/>
-    </w:p>
-    <w:p>
-      <w:r>
-        <w:t>Lift Arm ausfahren.</w:t>
+      <w:r>
+        <w:rPr>
+          <w:b/>
+        </w:rPr>
+        <w:t>vibrate</w:t>
+      </w:r>
+    </w:p>
+    <w:p>
+      <w:r>
+        <w:t>Vibration starten bei true und stoppen bei false.</w:t>
       </w:r>
     </w:p>
     <w:p>
@@ -38,18 +144,16 @@
           <w:b/>
         </w:rPr>
       </w:pPr>
-      <w:proofErr w:type="spellStart"/>
-      <w:r>
-        <w:rPr>
-          <w:b/>
-        </w:rPr>
-        <w:t>downMin</w:t>
-      </w:r>
-      <w:proofErr w:type="spellEnd"/>
-    </w:p>
-    <w:p>
-      <w:r>
-        <w:t>Hub fährt ganz nach unten</w:t>
+      <w:r>
+        <w:rPr>
+          <w:b/>
+        </w:rPr>
+        <w:t>inPosHeight</w:t>
+      </w:r>
+    </w:p>
+    <w:p>
+      <w:r>
+        <w:t>Gibt true zurück, wenn der Hub in der richtigen Position ist.</w:t>
       </w:r>
     </w:p>
     <w:p>
@@ -58,180 +162,16 @@
           <w:b/>
         </w:rPr>
       </w:pPr>
-      <w:proofErr w:type="spellStart"/>
-      <w:r>
-        <w:rPr>
-          <w:b/>
-        </w:rPr>
-        <w:t>toHeight</w:t>
-      </w:r>
-      <w:proofErr w:type="spellEnd"/>
-    </w:p>
-    <w:p>
-      <w:r>
-        <w:t>Hub fährt einen Stein höher als der Turm bis jetzt gebaut ist.</w:t>
-      </w:r>
-    </w:p>
-    <w:p>
-      <w:pPr>
-        <w:rPr>
-          <w:b/>
-        </w:rPr>
-      </w:pPr>
-      <w:proofErr w:type="spellStart"/>
-      <w:r>
-        <w:rPr>
-          <w:b/>
-        </w:rPr>
-        <w:t>tilt</w:t>
-      </w:r>
-      <w:proofErr w:type="spellEnd"/>
-    </w:p>
-    <w:p>
-      <w:r>
-        <w:t xml:space="preserve">Greifer kippt nach unten bei </w:t>
-      </w:r>
-      <w:proofErr w:type="spellStart"/>
-      <w:r>
-        <w:t>true</w:t>
-      </w:r>
-      <w:proofErr w:type="spellEnd"/>
-      <w:r>
-        <w:t xml:space="preserve"> und </w:t>
-      </w:r>
-      <w:r>
-        <w:t>nach oben</w:t>
-      </w:r>
-      <w:r>
-        <w:t xml:space="preserve"> bei </w:t>
-      </w:r>
-      <w:proofErr w:type="spellStart"/>
-      <w:r>
-        <w:t>false</w:t>
-      </w:r>
-      <w:proofErr w:type="spellEnd"/>
-      <w:r>
-        <w:t>.</w:t>
-      </w:r>
-    </w:p>
-    <w:p>
-      <w:pPr>
-        <w:rPr>
-          <w:b/>
-        </w:rPr>
-      </w:pPr>
-      <w:proofErr w:type="spellStart"/>
-      <w:r>
-        <w:rPr>
-          <w:b/>
-        </w:rPr>
-        <w:t>setLego</w:t>
-      </w:r>
-      <w:proofErr w:type="spellEnd"/>
-    </w:p>
-    <w:p>
-      <w:r>
-        <w:t xml:space="preserve">Hub fährt auf Höhe des </w:t>
-      </w:r>
-      <w:proofErr w:type="spellStart"/>
-      <w:r>
-        <w:t>aktuelen</w:t>
-      </w:r>
-      <w:proofErr w:type="spellEnd"/>
-      <w:r>
-        <w:t xml:space="preserve"> Turmes.</w:t>
-      </w:r>
-    </w:p>
-    <w:p>
-      <w:pPr>
-        <w:rPr>
-          <w:b/>
-        </w:rPr>
-      </w:pPr>
-      <w:proofErr w:type="spellStart"/>
-      <w:r>
-        <w:rPr>
-          <w:b/>
-        </w:rPr>
-        <w:t>vibrate</w:t>
-      </w:r>
-      <w:proofErr w:type="spellEnd"/>
-    </w:p>
-    <w:p>
-      <w:r>
-        <w:t xml:space="preserve">Vibration starten bei </w:t>
-      </w:r>
-      <w:proofErr w:type="spellStart"/>
-      <w:r>
-        <w:t>true</w:t>
-      </w:r>
-      <w:proofErr w:type="spellEnd"/>
-      <w:r>
-        <w:t xml:space="preserve"> und stoppen bei </w:t>
-      </w:r>
-      <w:proofErr w:type="spellStart"/>
-      <w:r>
-        <w:t>false</w:t>
-      </w:r>
-      <w:proofErr w:type="spellEnd"/>
-      <w:r>
-        <w:t>.</w:t>
-      </w:r>
-    </w:p>
-    <w:p>
-      <w:pPr>
-        <w:rPr>
-          <w:b/>
-        </w:rPr>
-      </w:pPr>
-      <w:proofErr w:type="spellStart"/>
-      <w:r>
-        <w:rPr>
-          <w:b/>
-        </w:rPr>
-        <w:t>inPosHeight</w:t>
-      </w:r>
-      <w:proofErr w:type="spellEnd"/>
-    </w:p>
-    <w:p>
-      <w:r>
-        <w:t xml:space="preserve">Gibt </w:t>
-      </w:r>
-      <w:proofErr w:type="spellStart"/>
-      <w:r>
-        <w:t>true</w:t>
-      </w:r>
-      <w:proofErr w:type="spellEnd"/>
-      <w:r>
-        <w:t xml:space="preserve"> zurück, wenn der Hub in der richtigen Position ist.</w:t>
-      </w:r>
-    </w:p>
-    <w:p>
-      <w:pPr>
-        <w:rPr>
-          <w:b/>
-        </w:rPr>
-      </w:pPr>
-      <w:proofErr w:type="spellStart"/>
       <w:r>
         <w:rPr>
           <w:b/>
         </w:rPr>
         <w:t>legoFit</w:t>
       </w:r>
-      <w:proofErr w:type="spellEnd"/>
-    </w:p>
-    <w:p>
-      <w:r>
-        <w:t xml:space="preserve">Gibt </w:t>
-      </w:r>
-      <w:proofErr w:type="spellStart"/>
-      <w:r>
-        <w:t>true</w:t>
-      </w:r>
-      <w:proofErr w:type="spellEnd"/>
-      <w:r>
-        <w:t xml:space="preserve"> zurück, wenn der Stein nicht mehr im Greifer ist.</w:t>
+    </w:p>
+    <w:p>
+      <w:r>
+        <w:t>Gibt true zurück, wenn der Stein nicht mehr im Greifer ist.</w:t>
       </w:r>
     </w:p>
     <w:sectPr>

</xml_diff>